<commit_message>
Update to code and Github links
</commit_message>
<xml_diff>
--- a/Exercise_1/Exercise_1.docx
+++ b/Exercise_1/Exercise_1.docx
@@ -1,6 +1,6 @@
 
 <file path=word/document.xml><?xml version="1.0" encoding="utf-8"?>
-<w:document xmlns:wpc="http://schemas.microsoft.com/office/word/2010/wordprocessingCanvas" xmlns:cx="http://schemas.microsoft.com/office/drawing/2014/chartex" xmlns:cx1="http://schemas.microsoft.com/office/drawing/2015/9/8/chartex" xmlns:cx2="http://schemas.microsoft.com/office/drawing/2015/10/21/chartex" xmlns:cx3="http://schemas.microsoft.com/office/drawing/2016/5/9/chartex" xmlns:cx4="http://schemas.microsoft.com/office/drawing/2016/5/10/chartex" xmlns:cx5="http://schemas.microsoft.com/office/drawing/2016/5/11/chartex" xmlns:cx6="http://schemas.microsoft.com/office/drawing/2016/5/12/chartex" xmlns:cx7="http://schemas.microsoft.com/office/drawing/2016/5/13/chartex" xmlns:cx8="http://schemas.microsoft.com/office/drawing/2016/5/14/chartex" xmlns:mc="http://schemas.openxmlformats.org/markup-compatibility/2006" xmlns:aink="http://schemas.microsoft.com/office/drawing/2016/ink" xmlns:am3d="http://schemas.microsoft.com/office/drawing/2017/model3d" xmlns:o="urn:schemas-microsoft-com:office:office" xmlns:r="http://schemas.openxmlformats.org/officeDocument/2006/relationships" xmlns:m="http://schemas.openxmlformats.org/officeDocument/2006/math" xmlns:v="urn:schemas-microsoft-com:vml" xmlns:wp14="http://schemas.microsoft.com/office/word/2010/wordprocessingDrawing" xmlns:wp="http://schemas.openxmlformats.org/drawingml/2006/wordprocessingDrawing" xmlns:w10="urn:schemas-microsoft-com:office:word" xmlns:w="http://schemas.openxmlformats.org/wordprocessingml/2006/main" xmlns:w14="http://schemas.microsoft.com/office/word/2010/wordml" xmlns:w15="http://schemas.microsoft.com/office/word/2012/wordml" xmlns:w16cex="http://schemas.microsoft.com/office/word/2018/wordml/cex" xmlns:w16cid="http://schemas.microsoft.com/office/word/2016/wordml/cid" xmlns:w16="http://schemas.microsoft.com/office/word/2018/wordml" xmlns:w16sdtdh="http://schemas.microsoft.com/office/word/2020/wordml/sdtdatahash" xmlns:w16se="http://schemas.microsoft.com/office/word/2015/wordml/symex" xmlns:wpg="http://schemas.microsoft.com/office/word/2010/wordprocessingGroup" xmlns:wpi="http://schemas.microsoft.com/office/word/2010/wordprocessingInk" xmlns:wne="http://schemas.microsoft.com/office/word/2006/wordml" xmlns:wps="http://schemas.microsoft.com/office/word/2010/wordprocessingShape" mc:Ignorable="w14 w15 w16se w16cid w16 w16cex w16sdtdh wp14">
+<w:document xmlns:wpc="http://schemas.microsoft.com/office/word/2010/wordprocessingCanvas" xmlns:cx="http://schemas.microsoft.com/office/drawing/2014/chartex" xmlns:cx1="http://schemas.microsoft.com/office/drawing/2015/9/8/chartex" xmlns:cx2="http://schemas.microsoft.com/office/drawing/2015/10/21/chartex" xmlns:cx3="http://schemas.microsoft.com/office/drawing/2016/5/9/chartex" xmlns:cx4="http://schemas.microsoft.com/office/drawing/2016/5/10/chartex" xmlns:cx5="http://schemas.microsoft.com/office/drawing/2016/5/11/chartex" xmlns:cx6="http://schemas.microsoft.com/office/drawing/2016/5/12/chartex" xmlns:cx7="http://schemas.microsoft.com/office/drawing/2016/5/13/chartex" xmlns:cx8="http://schemas.microsoft.com/office/drawing/2016/5/14/chartex" xmlns:mc="http://schemas.openxmlformats.org/markup-compatibility/2006" xmlns:aink="http://schemas.microsoft.com/office/drawing/2016/ink" xmlns:am3d="http://schemas.microsoft.com/office/drawing/2017/model3d" xmlns:o="urn:schemas-microsoft-com:office:office" xmlns:oel="http://schemas.microsoft.com/office/2019/extlst" xmlns:r="http://schemas.openxmlformats.org/officeDocument/2006/relationships" xmlns:m="http://schemas.openxmlformats.org/officeDocument/2006/math" xmlns:v="urn:schemas-microsoft-com:vml" xmlns:wp14="http://schemas.microsoft.com/office/word/2010/wordprocessingDrawing" xmlns:wp="http://schemas.openxmlformats.org/drawingml/2006/wordprocessingDrawing" xmlns:w10="urn:schemas-microsoft-com:office:word" xmlns:w="http://schemas.openxmlformats.org/wordprocessingml/2006/main" xmlns:w14="http://schemas.microsoft.com/office/word/2010/wordml" xmlns:w15="http://schemas.microsoft.com/office/word/2012/wordml" xmlns:w16cex="http://schemas.microsoft.com/office/word/2018/wordml/cex" xmlns:w16cid="http://schemas.microsoft.com/office/word/2016/wordml/cid" xmlns:w16="http://schemas.microsoft.com/office/word/2018/wordml" xmlns:w16du="http://schemas.microsoft.com/office/word/2023/wordml/word16du" xmlns:w16sdtdh="http://schemas.microsoft.com/office/word/2020/wordml/sdtdatahash" xmlns:w16se="http://schemas.microsoft.com/office/word/2015/wordml/symex" xmlns:wpg="http://schemas.microsoft.com/office/word/2010/wordprocessingGroup" xmlns:wpi="http://schemas.microsoft.com/office/word/2010/wordprocessingInk" xmlns:wne="http://schemas.microsoft.com/office/word/2006/wordml" xmlns:wps="http://schemas.microsoft.com/office/word/2010/wordprocessingShape" mc:Ignorable="w14 w15 w16se w16cid w16 w16cex w16sdtdh wp14">
   <w:body>
     <w:p>
       <w:pPr>
@@ -57,6 +57,7 @@
       </w:pPr>
       <w:r>
         <w:rPr>
+          <w:noProof/>
           <w:lang w:val="sv-SE"/>
         </w:rPr>
         <w:drawing>
@@ -103,6 +104,7 @@
       </w:r>
       <w:r>
         <w:rPr>
+          <w:noProof/>
           <w:lang w:val="sv-SE"/>
         </w:rPr>
         <w:drawing>
@@ -249,31 +251,7 @@
           <w:szCs w:val="24"/>
           <w:highlight w:val="green"/>
         </w:rPr>
-        <w:t>(</w:t>
-      </w:r>
-      <w:r>
-        <w:rPr>
-          <w:rFonts w:cstheme="minorHAnsi"/>
-          <w:b/>
-          <w:bCs/>
-          <w:color w:val="6F2D2D"/>
-          <w:sz w:val="24"/>
-          <w:szCs w:val="24"/>
-          <w:highlight w:val="green"/>
-        </w:rPr>
-        <w:t>0, X</w:t>
-      </w:r>
-      <w:r>
-        <w:rPr>
-          <w:rFonts w:cstheme="minorHAnsi"/>
-          <w:b/>
-          <w:bCs/>
-          <w:color w:val="6F2D2D"/>
-          <w:sz w:val="24"/>
-          <w:szCs w:val="24"/>
-          <w:highlight w:val="green"/>
-        </w:rPr>
-        <w:t>)</w:t>
+        <w:t>(0, X)</w:t>
       </w:r>
       <w:r>
         <w:rPr>
@@ -297,6 +275,7 @@
       </w:pPr>
       <w:r>
         <w:rPr>
+          <w:noProof/>
           <w:lang w:val="sv-SE"/>
         </w:rPr>
         <w:drawing>
@@ -348,6 +327,7 @@
       <w:r>
         <w:rPr>
           <w:rFonts w:cstheme="minorHAnsi"/>
+          <w:noProof/>
           <w:sz w:val="24"/>
           <w:szCs w:val="24"/>
           <w:lang w:val="en-US"/>
@@ -438,6 +418,7 @@
       </w:pPr>
       <w:r>
         <w:rPr>
+          <w:noProof/>
           <w:lang w:val="sv-SE"/>
         </w:rPr>
         <w:drawing>
@@ -507,6 +488,7 @@
       </w:pPr>
       <w:r>
         <w:rPr>
+          <w:noProof/>
           <w:lang w:val="sv-SE"/>
         </w:rPr>
         <w:drawing>
@@ -570,6 +552,7 @@
       <w:r>
         <w:rPr>
           <w:rFonts w:cstheme="minorHAnsi"/>
+          <w:noProof/>
           <w:sz w:val="24"/>
           <w:szCs w:val="24"/>
           <w:lang w:val="en-US"/>
@@ -737,6 +720,7 @@
       </w:pPr>
       <w:r>
         <w:rPr>
+          <w:noProof/>
           <w:lang w:val="sv-SE"/>
         </w:rPr>
         <w:drawing>
@@ -821,6 +805,7 @@
       </w:r>
       <w:r>
         <w:rPr>
+          <w:noProof/>
           <w:lang w:val="sv-SE"/>
         </w:rPr>
         <w:drawing>
@@ -939,6 +924,7 @@
       </w:pPr>
       <w:r>
         <w:rPr>
+          <w:noProof/>
           <w:sz w:val="48"/>
           <w:szCs w:val="48"/>
           <w:lang w:val="sv-SE"/>
@@ -1003,6 +989,7 @@
       </w:r>
       <w:r>
         <w:rPr>
+          <w:noProof/>
           <w:sz w:val="48"/>
           <w:szCs w:val="48"/>
           <w:lang w:val="sv-SE"/>
@@ -1067,6 +1054,7 @@
       </w:r>
       <w:r>
         <w:rPr>
+          <w:noProof/>
           <w:lang w:val="sv-SE"/>
         </w:rPr>
         <w:drawing>
@@ -1276,6 +1264,7 @@
       </w:pPr>
       <w:r>
         <w:rPr>
+          <w:noProof/>
           <w:sz w:val="48"/>
           <w:szCs w:val="48"/>
           <w:lang w:val="sv-SE"/>
@@ -1457,217 +1446,7 @@
               <w:rFonts w:ascii="Cambria Math" w:hAnsi="Cambria Math"/>
               <w:lang w:val="sv-SE"/>
             </w:rPr>
-            <m:t>1068647458152</m:t>
-          </m:r>
-          <m:r>
-            <m:rPr>
-              <m:sty m:val="p"/>
-            </m:rPr>
-            <w:rPr>
-              <w:rFonts w:ascii="Cambria Math" w:hAnsi="Cambria Math"/>
-              <w:lang w:val="sv-SE"/>
-            </w:rPr>
-            <m:t>4</m:t>
-          </m:r>
-        </m:oMath>
-      </m:oMathPara>
-    </w:p>
-    <w:p>
-      <w:pPr>
-        <w:rPr>
-          <w:rFonts w:eastAsiaTheme="minorEastAsia"/>
-          <w:lang w:val="sv-SE"/>
-        </w:rPr>
-      </w:pPr>
-      <m:oMath>
-        <m:sSup>
-          <m:sSupPr>
-            <m:ctrlPr>
-              <w:rPr>
-                <w:rFonts w:ascii="Cambria Math" w:hAnsi="Cambria Math"/>
-                <w:lang w:val="sv-SE"/>
-              </w:rPr>
-            </m:ctrlPr>
-          </m:sSupPr>
-          <m:e>
-            <m:r>
-              <w:rPr>
-                <w:rFonts w:ascii="Cambria Math" w:hAnsi="Cambria Math"/>
-                <w:lang w:val="sv-SE"/>
-              </w:rPr>
-              <m:t xml:space="preserve"> </m:t>
-            </m:r>
-            <m:r>
-              <w:rPr>
-                <w:rFonts w:ascii="Cambria Math" w:hAnsi="Cambria Math"/>
-                <w:lang w:val="sv-SE"/>
-              </w:rPr>
-              <m:t>e</m:t>
-            </m:r>
-          </m:e>
-          <m:sup>
-            <m:r>
-              <w:rPr>
-                <w:rFonts w:ascii="Cambria Math" w:hAnsi="Cambria Math"/>
-                <w:lang w:val="sv-SE"/>
-              </w:rPr>
-              <m:t>z1</m:t>
-            </m:r>
-          </m:sup>
-        </m:sSup>
-        <m:r>
-          <w:rPr>
-            <w:rFonts w:ascii="Cambria Math" w:hAnsi="Cambria Math"/>
-            <w:lang w:val="sv-SE"/>
-          </w:rPr>
-          <m:t>=</m:t>
-        </m:r>
-        <m:sSup>
-          <m:sSupPr>
-            <m:ctrlPr>
-              <w:rPr>
-                <w:rFonts w:ascii="Cambria Math" w:hAnsi="Cambria Math"/>
-                <w:lang w:val="sv-SE"/>
-              </w:rPr>
-            </m:ctrlPr>
-          </m:sSupPr>
-          <m:e>
-            <m:r>
-              <w:rPr>
-                <w:rFonts w:ascii="Cambria Math" w:hAnsi="Cambria Math"/>
-                <w:lang w:val="sv-SE"/>
-              </w:rPr>
-              <m:t>e</m:t>
-            </m:r>
-          </m:e>
-          <m:sup>
-            <m:r>
-              <w:rPr>
-                <w:rFonts w:ascii="Cambria Math" w:hAnsi="Cambria Math"/>
-                <w:lang w:val="sv-SE"/>
-              </w:rPr>
-              <m:t>48</m:t>
-            </m:r>
-          </m:sup>
-        </m:sSup>
-        <m:r>
-          <w:rPr>
-            <w:rFonts w:ascii="Cambria Math" w:hAnsi="Cambria Math"/>
-            <w:lang w:val="sv-SE"/>
-          </w:rPr>
-          <m:t>=</m:t>
-        </m:r>
-      </m:oMath>
-      <w:r>
-        <w:rPr>
-          <w:rFonts w:eastAsiaTheme="minorEastAsia"/>
-          <w:lang w:val="sv-SE"/>
-        </w:rPr>
-        <w:t xml:space="preserve"> </w:t>
-      </w:r>
-      <w:r>
-        <w:rPr>
-          <w:rFonts w:eastAsiaTheme="minorEastAsia"/>
-          <w:lang w:val="sv-SE"/>
-        </w:rPr>
-        <w:t>701673591209763173865</w:t>
-      </w:r>
-    </w:p>
-    <w:p>
-      <w:pPr>
-        <w:rPr>
-          <w:rFonts w:eastAsiaTheme="minorEastAsia"/>
-          <w:lang w:val="sv-SE"/>
-        </w:rPr>
-      </w:pPr>
-      <m:oMathPara>
-        <m:oMathParaPr>
-          <m:jc m:val="left"/>
-        </m:oMathParaPr>
-        <m:oMath>
-          <m:sSup>
-            <m:sSupPr>
-              <m:ctrlPr>
-                <w:rPr>
-                  <w:rFonts w:ascii="Cambria Math" w:hAnsi="Cambria Math"/>
-                  <w:lang w:val="sv-SE"/>
-                </w:rPr>
-              </m:ctrlPr>
-            </m:sSupPr>
-            <m:e>
-              <m:r>
-                <w:rPr>
-                  <w:rFonts w:ascii="Cambria Math" w:hAnsi="Cambria Math"/>
-                  <w:lang w:val="sv-SE"/>
-                </w:rPr>
-                <m:t>e</m:t>
-              </m:r>
-            </m:e>
-            <m:sup>
-              <m:r>
-                <w:rPr>
-                  <w:rFonts w:ascii="Cambria Math" w:hAnsi="Cambria Math"/>
-                  <w:lang w:val="sv-SE"/>
-                </w:rPr>
-                <m:t>z1</m:t>
-              </m:r>
-            </m:sup>
-          </m:sSup>
-          <m:r>
-            <w:rPr>
-              <w:rFonts w:ascii="Cambria Math" w:hAnsi="Cambria Math"/>
-              <w:lang w:val="sv-SE"/>
-            </w:rPr>
-            <m:t>=</m:t>
-          </m:r>
-          <m:sSup>
-            <m:sSupPr>
-              <m:ctrlPr>
-                <w:rPr>
-                  <w:rFonts w:ascii="Cambria Math" w:hAnsi="Cambria Math"/>
-                  <w:lang w:val="sv-SE"/>
-                </w:rPr>
-              </m:ctrlPr>
-            </m:sSupPr>
-            <m:e>
-              <m:r>
-                <w:rPr>
-                  <w:rFonts w:ascii="Cambria Math" w:hAnsi="Cambria Math"/>
-                  <w:lang w:val="sv-SE"/>
-                </w:rPr>
-                <m:t>e</m:t>
-              </m:r>
-            </m:e>
-            <m:sup>
-              <m:r>
-                <w:rPr>
-                  <w:rFonts w:ascii="Cambria Math" w:hAnsi="Cambria Math"/>
-                  <w:lang w:val="sv-SE"/>
-                </w:rPr>
-                <m:t>4</m:t>
-              </m:r>
-              <m:r>
-                <w:rPr>
-                  <w:rFonts w:ascii="Cambria Math" w:hAnsi="Cambria Math"/>
-                  <w:lang w:val="sv-SE"/>
-                </w:rPr>
-                <m:t>0</m:t>
-              </m:r>
-            </m:sup>
-          </m:sSup>
-          <m:r>
-            <w:rPr>
-              <w:rFonts w:ascii="Cambria Math" w:hAnsi="Cambria Math"/>
-              <w:lang w:val="sv-SE"/>
-            </w:rPr>
-            <m:t>=</m:t>
-          </m:r>
-          <m:r>
-            <w:rPr>
-              <w:rFonts w:ascii="Cambria Math" w:hAnsi="Cambria Math"/>
-              <w:lang w:val="sv-SE"/>
-            </w:rPr>
-            <m:t>235385266837019985</m:t>
+            <m:t>10686474581524</m:t>
           </m:r>
         </m:oMath>
       </m:oMathPara>
@@ -1756,16 +1535,100 @@
           <w:rFonts w:eastAsiaTheme="minorEastAsia"/>
           <w:lang w:val="sv-SE"/>
         </w:rPr>
-        <w:t xml:space="preserve"> 701673591209763173865</w:t>
-      </w:r>
-    </w:p>
-    <w:p>
-      <w:pPr>
+        <w:t xml:space="preserve"> </w:t>
+      </w:r>
+      <w:r>
         <w:rPr>
           <w:rFonts w:eastAsiaTheme="minorEastAsia"/>
           <w:lang w:val="sv-SE"/>
         </w:rPr>
-      </w:pPr>
+        <w:t>701673591209763173865</w:t>
+      </w:r>
+    </w:p>
+    <w:p>
+      <w:pPr>
+        <w:rPr>
+          <w:rFonts w:eastAsiaTheme="minorEastAsia"/>
+          <w:lang w:val="sv-SE"/>
+        </w:rPr>
+      </w:pPr>
+      <m:oMathPara>
+        <m:oMathParaPr>
+          <m:jc m:val="left"/>
+        </m:oMathParaPr>
+        <m:oMath>
+          <m:sSup>
+            <m:sSupPr>
+              <m:ctrlPr>
+                <w:rPr>
+                  <w:rFonts w:ascii="Cambria Math" w:hAnsi="Cambria Math"/>
+                  <w:lang w:val="sv-SE"/>
+                </w:rPr>
+              </m:ctrlPr>
+            </m:sSupPr>
+            <m:e>
+              <m:r>
+                <w:rPr>
+                  <w:rFonts w:ascii="Cambria Math" w:hAnsi="Cambria Math"/>
+                  <w:lang w:val="sv-SE"/>
+                </w:rPr>
+                <m:t>e</m:t>
+              </m:r>
+            </m:e>
+            <m:sup>
+              <m:r>
+                <w:rPr>
+                  <w:rFonts w:ascii="Cambria Math" w:hAnsi="Cambria Math"/>
+                  <w:lang w:val="sv-SE"/>
+                </w:rPr>
+                <m:t>z1</m:t>
+              </m:r>
+            </m:sup>
+          </m:sSup>
+          <m:r>
+            <w:rPr>
+              <w:rFonts w:ascii="Cambria Math" w:hAnsi="Cambria Math"/>
+              <w:lang w:val="sv-SE"/>
+            </w:rPr>
+            <m:t>=</m:t>
+          </m:r>
+          <m:sSup>
+            <m:sSupPr>
+              <m:ctrlPr>
+                <w:rPr>
+                  <w:rFonts w:ascii="Cambria Math" w:hAnsi="Cambria Math"/>
+                  <w:lang w:val="sv-SE"/>
+                </w:rPr>
+              </m:ctrlPr>
+            </m:sSupPr>
+            <m:e>
+              <m:r>
+                <w:rPr>
+                  <w:rFonts w:ascii="Cambria Math" w:hAnsi="Cambria Math"/>
+                  <w:lang w:val="sv-SE"/>
+                </w:rPr>
+                <m:t>e</m:t>
+              </m:r>
+            </m:e>
+            <m:sup>
+              <m:r>
+                <w:rPr>
+                  <w:rFonts w:ascii="Cambria Math" w:hAnsi="Cambria Math"/>
+                  <w:lang w:val="sv-SE"/>
+                </w:rPr>
+                <m:t>40</m:t>
+              </m:r>
+            </m:sup>
+          </m:sSup>
+          <m:r>
+            <w:rPr>
+              <w:rFonts w:ascii="Cambria Math" w:hAnsi="Cambria Math"/>
+              <w:lang w:val="sv-SE"/>
+            </w:rPr>
+            <m:t>=235385266837019985</m:t>
+          </m:r>
+        </m:oMath>
+      </m:oMathPara>
     </w:p>
     <w:p>
       <w:pPr>
@@ -1774,20 +1637,107 @@
           <w:lang w:val="en-US"/>
         </w:rPr>
       </w:pPr>
+      <m:oMath>
+        <m:sSup>
+          <m:sSupPr>
+            <m:ctrlPr>
+              <w:rPr>
+                <w:rFonts w:ascii="Cambria Math" w:hAnsi="Cambria Math"/>
+                <w:lang w:val="sv-SE"/>
+              </w:rPr>
+            </m:ctrlPr>
+          </m:sSupPr>
+          <m:e>
+            <m:r>
+              <w:rPr>
+                <w:rFonts w:ascii="Cambria Math" w:hAnsi="Cambria Math"/>
+                <w:lang w:val="en-US"/>
+              </w:rPr>
+              <m:t xml:space="preserve"> </m:t>
+            </m:r>
+            <m:r>
+              <w:rPr>
+                <w:rFonts w:ascii="Cambria Math" w:hAnsi="Cambria Math"/>
+                <w:lang w:val="sv-SE"/>
+              </w:rPr>
+              <m:t>e</m:t>
+            </m:r>
+          </m:e>
+          <m:sup>
+            <m:r>
+              <w:rPr>
+                <w:rFonts w:ascii="Cambria Math" w:hAnsi="Cambria Math"/>
+                <w:lang w:val="sv-SE"/>
+              </w:rPr>
+              <m:t>z</m:t>
+            </m:r>
+            <m:r>
+              <w:rPr>
+                <w:rFonts w:ascii="Cambria Math" w:hAnsi="Cambria Math"/>
+                <w:lang w:val="en-US"/>
+              </w:rPr>
+              <m:t>1</m:t>
+            </m:r>
+          </m:sup>
+        </m:sSup>
+        <m:r>
+          <w:rPr>
+            <w:rFonts w:ascii="Cambria Math" w:hAnsi="Cambria Math"/>
+            <w:lang w:val="en-US"/>
+          </w:rPr>
+          <m:t>=</m:t>
+        </m:r>
+        <m:sSup>
+          <m:sSupPr>
+            <m:ctrlPr>
+              <w:rPr>
+                <w:rFonts w:ascii="Cambria Math" w:hAnsi="Cambria Math"/>
+                <w:lang w:val="sv-SE"/>
+              </w:rPr>
+            </m:ctrlPr>
+          </m:sSupPr>
+          <m:e>
+            <m:r>
+              <w:rPr>
+                <w:rFonts w:ascii="Cambria Math" w:hAnsi="Cambria Math"/>
+                <w:lang w:val="sv-SE"/>
+              </w:rPr>
+              <m:t>e</m:t>
+            </m:r>
+          </m:e>
+          <m:sup>
+            <m:r>
+              <w:rPr>
+                <w:rFonts w:ascii="Cambria Math" w:hAnsi="Cambria Math"/>
+                <w:lang w:val="en-US"/>
+              </w:rPr>
+              <m:t>48</m:t>
+            </m:r>
+          </m:sup>
+        </m:sSup>
+        <m:r>
+          <w:rPr>
+            <w:rFonts w:ascii="Cambria Math" w:hAnsi="Cambria Math"/>
+            <w:lang w:val="en-US"/>
+          </w:rPr>
+          <m:t>=</m:t>
+        </m:r>
+      </m:oMath>
       <w:r>
         <w:rPr>
           <w:rFonts w:eastAsiaTheme="minorEastAsia"/>
           <w:lang w:val="en-US"/>
         </w:rPr>
-        <w:t>Total = 1403</w:t>
-      </w:r>
-      <w:r>
+        <w:t xml:space="preserve"> 701673591209763173865</w:t>
+      </w:r>
+    </w:p>
+    <w:p>
+      <w:pPr>
         <w:rPr>
           <w:rFonts w:eastAsiaTheme="minorEastAsia"/>
           <w:lang w:val="en-US"/>
         </w:rPr>
-        <w:t>582578372837949239</w:t>
-      </w:r>
+      </w:pPr>
     </w:p>
     <w:p>
       <w:pPr>
@@ -1796,19 +1746,41 @@
           <w:lang w:val="en-US"/>
         </w:rPr>
       </w:pPr>
-    </w:p>
-    <w:p>
-      <w:pPr>
+      <w:r>
         <w:rPr>
           <w:rFonts w:eastAsiaTheme="minorEastAsia"/>
           <w:lang w:val="en-US"/>
         </w:rPr>
-      </w:pPr>
+        <w:t>Total = 1403</w:t>
+      </w:r>
       <w:r>
         <w:rPr>
           <w:rFonts w:eastAsiaTheme="minorEastAsia"/>
           <w:lang w:val="en-US"/>
         </w:rPr>
+        <w:t>582578372837949239</w:t>
+      </w:r>
+    </w:p>
+    <w:p>
+      <w:pPr>
+        <w:rPr>
+          <w:rFonts w:eastAsiaTheme="minorEastAsia"/>
+          <w:lang w:val="en-US"/>
+        </w:rPr>
+      </w:pPr>
+    </w:p>
+    <w:p>
+      <w:pPr>
+        <w:rPr>
+          <w:rFonts w:eastAsiaTheme="minorEastAsia"/>
+          <w:lang w:val="en-US"/>
+        </w:rPr>
+      </w:pPr>
+      <w:r>
+        <w:rPr>
+          <w:rFonts w:eastAsiaTheme="minorEastAsia"/>
+          <w:lang w:val="en-US"/>
+        </w:rPr>
         <w:lastRenderedPageBreak/>
         <w:t xml:space="preserve">Softmax_30 = </w:t>
       </w:r>
@@ -1902,6 +1874,69 @@
           <w:lang w:val="sv-SE"/>
         </w:rPr>
       </w:pPr>
+    </w:p>
+    <w:p>
+      <w:pPr>
+        <w:rPr>
+          <w:rFonts w:eastAsiaTheme="minorEastAsia"/>
+          <w:lang w:val="sv-SE"/>
+        </w:rPr>
+      </w:pPr>
+    </w:p>
+    <w:p>
+      <w:pPr>
+        <w:rPr>
+          <w:rFonts w:eastAsiaTheme="minorEastAsia"/>
+          <w:lang w:val="en-US"/>
+        </w:rPr>
+      </w:pPr>
+      <w:proofErr w:type="spellStart"/>
+      <w:r>
+        <w:rPr>
+          <w:rStyle w:val="Heading1Char"/>
+          <w:b/>
+          <w:bCs/>
+          <w:lang w:val="en-US"/>
+        </w:rPr>
+        <w:t>Github</w:t>
+      </w:r>
+      <w:proofErr w:type="spellEnd"/>
+      <w:r>
+        <w:rPr>
+          <w:rStyle w:val="Heading1Char"/>
+          <w:b/>
+          <w:bCs/>
+          <w:lang w:val="en-US"/>
+        </w:rPr>
+        <w:t xml:space="preserve"> Link for Practical:</w:t>
+      </w:r>
+      <w:r>
+        <w:rPr>
+          <w:rFonts w:eastAsiaTheme="minorEastAsia"/>
+          <w:lang w:val="en-US"/>
+        </w:rPr>
+        <w:br/>
+      </w:r>
+      <w:hyperlink r:id="rId14" w:history="1">
+        <w:r>
+          <w:rPr>
+            <w:rStyle w:val="Hyperlink"/>
+          </w:rPr>
+          <w:t>Advanced-Deep-Learning-D7047E/Exerci</w:t>
+        </w:r>
+        <w:r>
+          <w:rPr>
+            <w:rStyle w:val="Hyperlink"/>
+          </w:rPr>
+          <w:t>s</w:t>
+        </w:r>
+        <w:r>
+          <w:rPr>
+            <w:rStyle w:val="Hyperlink"/>
+          </w:rPr>
+          <w:t>e_1 at main · jamieomoya/Advanced-Deep-Learning-D7047E (github.com)</w:t>
+        </w:r>
+      </w:hyperlink>
     </w:p>
     <w:sectPr>
       <w:pgSz w:w="11906" w:h="16838"/>
@@ -1914,7 +1949,7 @@
 </file>
 
 <file path=word/numbering.xml><?xml version="1.0" encoding="utf-8"?>
-<w:numbering xmlns:wpc="http://schemas.microsoft.com/office/word/2010/wordprocessingCanvas" xmlns:cx="http://schemas.microsoft.com/office/drawing/2014/chartex" xmlns:cx1="http://schemas.microsoft.com/office/drawing/2015/9/8/chartex" xmlns:cx2="http://schemas.microsoft.com/office/drawing/2015/10/21/chartex" xmlns:cx3="http://schemas.microsoft.com/office/drawing/2016/5/9/chartex" xmlns:cx4="http://schemas.microsoft.com/office/drawing/2016/5/10/chartex" xmlns:cx5="http://schemas.microsoft.com/office/drawing/2016/5/11/chartex" xmlns:cx6="http://schemas.microsoft.com/office/drawing/2016/5/12/chartex" xmlns:cx7="http://schemas.microsoft.com/office/drawing/2016/5/13/chartex" xmlns:cx8="http://schemas.microsoft.com/office/drawing/2016/5/14/chartex" xmlns:mc="http://schemas.openxmlformats.org/markup-compatibility/2006" xmlns:aink="http://schemas.microsoft.com/office/drawing/2016/ink" xmlns:am3d="http://schemas.microsoft.com/office/drawing/2017/model3d" xmlns:o="urn:schemas-microsoft-com:office:office" xmlns:r="http://schemas.openxmlformats.org/officeDocument/2006/relationships" xmlns:m="http://schemas.openxmlformats.org/officeDocument/2006/math" xmlns:v="urn:schemas-microsoft-com:vml" xmlns:wp14="http://schemas.microsoft.com/office/word/2010/wordprocessingDrawing" xmlns:wp="http://schemas.openxmlformats.org/drawingml/2006/wordprocessingDrawing" xmlns:w10="urn:schemas-microsoft-com:office:word" xmlns:w="http://schemas.openxmlformats.org/wordprocessingml/2006/main" xmlns:w14="http://schemas.microsoft.com/office/word/2010/wordml" xmlns:w15="http://schemas.microsoft.com/office/word/2012/wordml" xmlns:w16cex="http://schemas.microsoft.com/office/word/2018/wordml/cex" xmlns:w16cid="http://schemas.microsoft.com/office/word/2016/wordml/cid" xmlns:w16="http://schemas.microsoft.com/office/word/2018/wordml" xmlns:w16sdtdh="http://schemas.microsoft.com/office/word/2020/wordml/sdtdatahash" xmlns:w16se="http://schemas.microsoft.com/office/word/2015/wordml/symex" xmlns:wpg="http://schemas.microsoft.com/office/word/2010/wordprocessingGroup" xmlns:wpi="http://schemas.microsoft.com/office/word/2010/wordprocessingInk" xmlns:wne="http://schemas.microsoft.com/office/word/2006/wordml" xmlns:wps="http://schemas.microsoft.com/office/word/2010/wordprocessingShape" mc:Ignorable="w14 w15 w16se w16cid w16 w16cex w16sdtdh wp14">
+<w:numbering xmlns:wpc="http://schemas.microsoft.com/office/word/2010/wordprocessingCanvas" xmlns:cx="http://schemas.microsoft.com/office/drawing/2014/chartex" xmlns:cx1="http://schemas.microsoft.com/office/drawing/2015/9/8/chartex" xmlns:cx2="http://schemas.microsoft.com/office/drawing/2015/10/21/chartex" xmlns:cx3="http://schemas.microsoft.com/office/drawing/2016/5/9/chartex" xmlns:cx4="http://schemas.microsoft.com/office/drawing/2016/5/10/chartex" xmlns:cx5="http://schemas.microsoft.com/office/drawing/2016/5/11/chartex" xmlns:cx6="http://schemas.microsoft.com/office/drawing/2016/5/12/chartex" xmlns:cx7="http://schemas.microsoft.com/office/drawing/2016/5/13/chartex" xmlns:cx8="http://schemas.microsoft.com/office/drawing/2016/5/14/chartex" xmlns:mc="http://schemas.openxmlformats.org/markup-compatibility/2006" xmlns:aink="http://schemas.microsoft.com/office/drawing/2016/ink" xmlns:am3d="http://schemas.microsoft.com/office/drawing/2017/model3d" xmlns:o="urn:schemas-microsoft-com:office:office" xmlns:oel="http://schemas.microsoft.com/office/2019/extlst" xmlns:r="http://schemas.openxmlformats.org/officeDocument/2006/relationships" xmlns:m="http://schemas.openxmlformats.org/officeDocument/2006/math" xmlns:v="urn:schemas-microsoft-com:vml" xmlns:wp14="http://schemas.microsoft.com/office/word/2010/wordprocessingDrawing" xmlns:wp="http://schemas.openxmlformats.org/drawingml/2006/wordprocessingDrawing" xmlns:w10="urn:schemas-microsoft-com:office:word" xmlns:w="http://schemas.openxmlformats.org/wordprocessingml/2006/main" xmlns:w14="http://schemas.microsoft.com/office/word/2010/wordml" xmlns:w15="http://schemas.microsoft.com/office/word/2012/wordml" xmlns:w16cex="http://schemas.microsoft.com/office/word/2018/wordml/cex" xmlns:w16cid="http://schemas.microsoft.com/office/word/2016/wordml/cid" xmlns:w16="http://schemas.microsoft.com/office/word/2018/wordml" xmlns:w16du="http://schemas.microsoft.com/office/word/2023/wordml/word16du" xmlns:w16sdtdh="http://schemas.microsoft.com/office/word/2020/wordml/sdtdatahash" xmlns:w16se="http://schemas.microsoft.com/office/word/2015/wordml/symex" xmlns:wpg="http://schemas.microsoft.com/office/word/2010/wordprocessingGroup" xmlns:wpi="http://schemas.microsoft.com/office/word/2010/wordprocessingInk" xmlns:wne="http://schemas.microsoft.com/office/word/2006/wordml" xmlns:wps="http://schemas.microsoft.com/office/word/2010/wordprocessingShape" mc:Ignorable="w14 w15 w16se w16cid w16 w16cex w16sdtdh wp14">
   <w:abstractNum w:abstractNumId="0" w15:restartNumberingAfterBreak="0">
     <w:nsid w:val="5CD806D8"/>
     <w:multiLevelType w:val="hybridMultilevel"/>
@@ -2536,6 +2571,30 @@
       <w:contextualSpacing/>
     </w:pPr>
   </w:style>
+  <w:style w:type="character" w:styleId="Hyperlink">
+    <w:name w:val="Hyperlink"/>
+    <w:basedOn w:val="DefaultParagraphFont"/>
+    <w:uiPriority w:val="99"/>
+    <w:semiHidden/>
+    <w:unhideWhenUsed/>
+    <w:rsid w:val="001561D5"/>
+    <w:rPr>
+      <w:color w:val="0000FF"/>
+      <w:u w:val="single"/>
+    </w:rPr>
+  </w:style>
+  <w:style w:type="character" w:styleId="FollowedHyperlink">
+    <w:name w:val="FollowedHyperlink"/>
+    <w:basedOn w:val="DefaultParagraphFont"/>
+    <w:uiPriority w:val="99"/>
+    <w:semiHidden/>
+    <w:unhideWhenUsed/>
+    <w:rsid w:val="001561D5"/>
+    <w:rPr>
+      <w:color w:val="954F72" w:themeColor="followedHyperlink"/>
+      <w:u w:val="single"/>
+    </w:rPr>
+  </w:style>
 </w:styles>
 </file>
 

</xml_diff>